<commit_message>
done Xuất lần 2
</commit_message>
<xml_diff>
--- a/KTLT/20880012_DoAn_KTLT/Đánh Giá.docx
+++ b/KTLT/20880012_DoAn_KTLT/Đánh Giá.docx
@@ -6,24 +6,25 @@
     <w:tbl>
       <w:tblPr>
         <w:tblStyle w:val="TableGrid"/>
-        <w:tblW w:w="0" w:type="auto"/>
+        <w:tblW w:w="10345" w:type="dxa"/>
         <w:tblLook w:val="04A0" w:firstRow="1" w:lastRow="0" w:firstColumn="1" w:lastColumn="0" w:noHBand="0" w:noVBand="1"/>
       </w:tblPr>
       <w:tblGrid>
-        <w:gridCol w:w="3116"/>
-        <w:gridCol w:w="3117"/>
-        <w:gridCol w:w="3117"/>
+        <w:gridCol w:w="2536"/>
+        <w:gridCol w:w="2247"/>
+        <w:gridCol w:w="1602"/>
+        <w:gridCol w:w="3960"/>
       </w:tblGrid>
       <w:tr>
         <w:tc>
           <w:tcPr>
-            <w:tcW w:w="3116" w:type="dxa"/>
+            <w:tcW w:w="2536" w:type="dxa"/>
           </w:tcPr>
           <w:p/>
         </w:tc>
         <w:tc>
           <w:tcPr>
-            <w:tcW w:w="3117" w:type="dxa"/>
+            <w:tcW w:w="2247" w:type="dxa"/>
           </w:tcPr>
           <w:p>
             <w:r>
@@ -33,11 +34,21 @@
         </w:tc>
         <w:tc>
           <w:tcPr>
-            <w:tcW w:w="3117" w:type="dxa"/>
+            <w:tcW w:w="1602" w:type="dxa"/>
           </w:tcPr>
           <w:p>
             <w:r>
               <w:t>Chưa Hoàn Thành</w:t>
+            </w:r>
+          </w:p>
+        </w:tc>
+        <w:tc>
+          <w:tcPr>
+            <w:tcW w:w="3960" w:type="dxa"/>
+          </w:tcPr>
+          <w:p>
+            <w:r>
+              <w:t>Mô tả chi tiết</w:t>
             </w:r>
           </w:p>
         </w:tc>
@@ -45,7 +56,7 @@
       <w:tr>
         <w:tc>
           <w:tcPr>
-            <w:tcW w:w="3116" w:type="dxa"/>
+            <w:tcW w:w="2536" w:type="dxa"/>
           </w:tcPr>
           <w:p>
             <w:pPr>
@@ -76,23 +87,17 @@
         </w:tc>
         <w:tc>
           <w:tcPr>
-            <w:tcW w:w="3117" w:type="dxa"/>
-          </w:tcPr>
-          <w:p>
-            <w:r>
-              <w:t>Thêm, xóa, sửa</w:t>
-            </w:r>
-            <w:r>
-              <w:t xml:space="preserve">, tìm kiếm </w:t>
-            </w:r>
-            <w:r>
-              <w:t>mặt hàng</w:t>
-            </w:r>
-          </w:p>
-        </w:tc>
-        <w:tc>
-          <w:tcPr>
-            <w:tcW w:w="3117" w:type="dxa"/>
+            <w:tcW w:w="2247" w:type="dxa"/>
+          </w:tcPr>
+          <w:p>
+            <w:r>
+              <w:t>Thêm, xóa, sửa, tìm kiếm mặt hàng</w:t>
+            </w:r>
+          </w:p>
+        </w:tc>
+        <w:tc>
+          <w:tcPr>
+            <w:tcW w:w="1602" w:type="dxa"/>
           </w:tcPr>
           <w:p>
             <w:r>
@@ -117,11 +122,17 @@
             </w:r>
           </w:p>
         </w:tc>
+        <w:tc>
+          <w:tcPr>
+            <w:tcW w:w="3960" w:type="dxa"/>
+          </w:tcPr>
+          <w:p/>
+        </w:tc>
       </w:tr>
       <w:tr>
         <w:tc>
           <w:tcPr>
-            <w:tcW w:w="3116" w:type="dxa"/>
+            <w:tcW w:w="2536" w:type="dxa"/>
           </w:tcPr>
           <w:p>
             <w:pPr>
@@ -152,23 +163,23 @@
         </w:tc>
         <w:tc>
           <w:tcPr>
-            <w:tcW w:w="3117" w:type="dxa"/>
-          </w:tcPr>
-          <w:p>
-            <w:r>
-              <w:t>Thêm, xóa, sửa</w:t>
-            </w:r>
-            <w:r>
-              <w:t>, tìm kiếm l</w:t>
-            </w:r>
-            <w:r>
-              <w:t>oại hàng</w:t>
-            </w:r>
-          </w:p>
-        </w:tc>
-        <w:tc>
-          <w:tcPr>
-            <w:tcW w:w="3117" w:type="dxa"/>
+            <w:tcW w:w="2247" w:type="dxa"/>
+          </w:tcPr>
+          <w:p>
+            <w:r>
+              <w:t>Thêm, xóa, sửa, tìm kiếm loại hàng</w:t>
+            </w:r>
+          </w:p>
+        </w:tc>
+        <w:tc>
+          <w:tcPr>
+            <w:tcW w:w="1602" w:type="dxa"/>
+          </w:tcPr>
+          <w:p/>
+        </w:tc>
+        <w:tc>
+          <w:tcPr>
+            <w:tcW w:w="3960" w:type="dxa"/>
           </w:tcPr>
           <w:p/>
         </w:tc>
@@ -176,7 +187,7 @@
       <w:tr>
         <w:tc>
           <w:tcPr>
-            <w:tcW w:w="3116" w:type="dxa"/>
+            <w:tcW w:w="2536" w:type="dxa"/>
           </w:tcPr>
           <w:p>
             <w:pPr>
@@ -207,21 +218,46 @@
         </w:tc>
         <w:tc>
           <w:tcPr>
-            <w:tcW w:w="3117" w:type="dxa"/>
+            <w:tcW w:w="2247" w:type="dxa"/>
+          </w:tcPr>
+          <w:p>
+            <w:r>
+              <w:t>Thêm, xóa, sửa hóa đơn bán hàng</w:t>
+            </w:r>
+          </w:p>
+        </w:tc>
+        <w:tc>
+          <w:tcPr>
+            <w:tcW w:w="1602" w:type="dxa"/>
           </w:tcPr>
           <w:p/>
         </w:tc>
         <w:tc>
           <w:tcPr>
-            <w:tcW w:w="3117" w:type="dxa"/>
-          </w:tcPr>
-          <w:p/>
+            <w:tcW w:w="3960" w:type="dxa"/>
+          </w:tcPr>
+          <w:p>
+            <w:pPr>
+              <w:pStyle w:val="ListParagraph"/>
+              <w:numPr>
+                <w:ilvl w:val="1"/>
+                <w:numId w:val="2"/>
+              </w:numPr>
+              <w:ind w:left="375"/>
+            </w:pPr>
+            <w:r>
+              <w:t>Khi thêm</w:t>
+            </w:r>
+            <w:r>
+              <w:t>, sửa: không được vượt quá tồn kho</w:t>
+            </w:r>
+          </w:p>
         </w:tc>
       </w:tr>
       <w:tr>
         <w:tc>
           <w:tcPr>
-            <w:tcW w:w="3116" w:type="dxa"/>
+            <w:tcW w:w="2536" w:type="dxa"/>
           </w:tcPr>
           <w:p>
             <w:pPr>
@@ -252,7 +288,7 @@
         </w:tc>
         <w:tc>
           <w:tcPr>
-            <w:tcW w:w="3117" w:type="dxa"/>
+            <w:tcW w:w="2247" w:type="dxa"/>
           </w:tcPr>
           <w:p>
             <w:r>
@@ -262,19 +298,25 @@
         </w:tc>
         <w:tc>
           <w:tcPr>
-            <w:tcW w:w="3117" w:type="dxa"/>
+            <w:tcW w:w="1602" w:type="dxa"/>
           </w:tcPr>
           <w:p>
             <w:r>
               <w:t>Đang làm phần tìm kiêm</w:t>
             </w:r>
           </w:p>
+        </w:tc>
+        <w:tc>
+          <w:tcPr>
+            <w:tcW w:w="3960" w:type="dxa"/>
+          </w:tcPr>
+          <w:p/>
         </w:tc>
       </w:tr>
       <w:tr>
         <w:tc>
           <w:tcPr>
-            <w:tcW w:w="3116" w:type="dxa"/>
+            <w:tcW w:w="2536" w:type="dxa"/>
           </w:tcPr>
           <w:p>
             <w:pPr>
@@ -305,13 +347,19 @@
         </w:tc>
         <w:tc>
           <w:tcPr>
-            <w:tcW w:w="3117" w:type="dxa"/>
+            <w:tcW w:w="2247" w:type="dxa"/>
           </w:tcPr>
           <w:p/>
         </w:tc>
         <w:tc>
           <w:tcPr>
-            <w:tcW w:w="3117" w:type="dxa"/>
+            <w:tcW w:w="1602" w:type="dxa"/>
+          </w:tcPr>
+          <w:p/>
+        </w:tc>
+        <w:tc>
+          <w:tcPr>
+            <w:tcW w:w="3960" w:type="dxa"/>
           </w:tcPr>
           <w:p/>
         </w:tc>
@@ -319,7 +367,7 @@
       <w:tr>
         <w:tc>
           <w:tcPr>
-            <w:tcW w:w="3116" w:type="dxa"/>
+            <w:tcW w:w="2536" w:type="dxa"/>
           </w:tcPr>
           <w:p>
             <w:pPr>
@@ -350,13 +398,19 @@
         </w:tc>
         <w:tc>
           <w:tcPr>
-            <w:tcW w:w="3117" w:type="dxa"/>
+            <w:tcW w:w="2247" w:type="dxa"/>
           </w:tcPr>
           <w:p/>
         </w:tc>
         <w:tc>
           <w:tcPr>
-            <w:tcW w:w="3117" w:type="dxa"/>
+            <w:tcW w:w="1602" w:type="dxa"/>
+          </w:tcPr>
+          <w:p/>
+        </w:tc>
+        <w:tc>
+          <w:tcPr>
+            <w:tcW w:w="3960" w:type="dxa"/>
           </w:tcPr>
           <w:p/>
         </w:tc>
@@ -519,7 +573,7 @@
   <w:abstractNum w:abstractNumId="1" w15:restartNumberingAfterBreak="0">
     <w:nsid w:val="589810B0"/>
     <w:multiLevelType w:val="multilevel"/>
-    <w:tmpl w:val="A0A438DC"/>
+    <w:tmpl w:val="3B8E30AE"/>
     <w:lvl w:ilvl="0">
       <w:start w:val="1"/>
       <w:numFmt w:val="bullet"/>
@@ -536,19 +590,15 @@
         <w:sz w:val="20"/>
       </w:rPr>
     </w:lvl>
-    <w:lvl w:ilvl="1" w:tentative="1">
-      <w:numFmt w:val="bullet"/>
-      <w:lvlText w:val="o"/>
-      <w:lvlJc w:val="left"/>
-      <w:pPr>
-        <w:tabs>
-          <w:tab w:val="num" w:pos="1440"/>
-        </w:tabs>
+    <w:lvl w:ilvl="1">
+      <w:numFmt w:val="bullet"/>
+      <w:lvlText w:val="-"/>
+      <w:lvlJc w:val="left"/>
+      <w:pPr>
         <w:ind w:left="1440" w:hanging="360"/>
       </w:pPr>
       <w:rPr>
-        <w:rFonts w:ascii="Courier New" w:hAnsi="Courier New" w:hint="default"/>
-        <w:sz w:val="20"/>
+        <w:rFonts w:ascii="Calibri" w:eastAsiaTheme="minorEastAsia" w:hAnsi="Calibri" w:cs="Calibri" w:hint="default"/>
       </w:rPr>
     </w:lvl>
     <w:lvl w:ilvl="2" w:tentative="1">

</xml_diff>

<commit_message>
kiểm tra tồn khi sửa hd nhập
</commit_message>
<xml_diff>
--- a/KTLT/20880012_DoAn_KTLT/Đánh Giá.docx
+++ b/KTLT/20880012_DoAn_KTLT/Đánh Giá.docx
@@ -361,13 +361,7 @@
           </w:tcPr>
           <w:p>
             <w:r>
-              <w:t>Thêm</w:t>
-            </w:r>
-            <w:r>
-              <w:t xml:space="preserve">, xóa, sửa, tìm kiếm </w:t>
-            </w:r>
-            <w:r>
-              <w:t>Hóa đơn nhập</w:t>
+              <w:t>Thêm, xóa, sửa, tìm kiếm Hóa đơn nhập</w:t>
             </w:r>
           </w:p>
           <w:p>
@@ -379,6 +373,12 @@
         <w:tc>
           <w:tcPr>
             <w:tcW w:w="3870" w:type="dxa"/>
+          </w:tcPr>
+          <w:p/>
+        </w:tc>
+        <w:tc>
+          <w:tcPr>
+            <w:tcW w:w="4050" w:type="dxa"/>
           </w:tcPr>
           <w:p>
             <w:pPr>
@@ -393,11 +393,6 @@
               <w:t>Khi xóa, sửa: không để tồn kho là số âm</w:t>
             </w:r>
           </w:p>
-        </w:tc>
-        <w:tc>
-          <w:tcPr>
-            <w:tcW w:w="4050" w:type="dxa"/>
-          </w:tcPr>
           <w:p/>
         </w:tc>
       </w:tr>

</xml_diff>